<commit_message>
Project Review Checklist added via upload
Made additional rows to the checklist to include Readability, JUnit Testing, and Code Coverage.
</commit_message>
<xml_diff>
--- a/documentation/Project Review Checklist.docx
+++ b/documentation/Project Review Checklist.docx
@@ -475,7 +475,7 @@
           </mc:Choice>
           <mc:Fallback>
             <w:pict>
-              <v:group w14:anchorId="511BF9F2" id="Group 23" o:spid="_x0000_s1026" alt="Title: File folder icon" style="position:absolute;margin-left:460.8pt;margin-top:9.05pt;width:125.85pt;height:109.7pt;z-index:251673600;mso-position-horizontal-relative:page;mso-position-vertical-relative:page" coordorigin="9216,155" coordsize="2518,2194" o:gfxdata="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">
+              <v:group w14:anchorId="13AE251A" id="Group 23" o:spid="_x0000_s1026" alt="Title: File folder icon" style="position:absolute;margin-left:460.8pt;margin-top:9.05pt;width:125.85pt;height:109.7pt;z-index:251673600;mso-position-horizontal-relative:page;mso-position-vertical-relative:page" coordorigin="9216,155" coordsize="2518,2194" o:gfxdata="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">
                 <v:group id="Group 22" o:spid="_x0000_s1027" style="position:absolute;left:9216;top:155;width:2518;height:2194" coordorigin="9216,155" coordsize="2518,2194" o:gfxdata="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">
                   <v:shapetype id="_x0000_t4" coordsize="21600,21600" o:spt="4" path="m10800,l,10800,10800,21600,21600,10800xe">
                     <v:stroke joinstyle="miter"/>
@@ -609,7 +609,7 @@
           </mc:Choice>
           <mc:Fallback>
             <w:pict>
-              <v:rect w14:anchorId="1E3FF797" id="Rectangle 6" o:spid="_x0000_s1026" alt="Title: Colored background" style="position:absolute;margin-left:-18pt;margin-top:36pt;width:630pt;height:54pt;z-index:-251658240;visibility:visible;mso-wrap-style:square;mso-width-percent:0;mso-height-percent:0;mso-wrap-distance-left:9pt;mso-wrap-distance-top:0;mso-wrap-distance-right:9pt;mso-wrap-distance-bottom:0;mso-position-horizontal:absolute;mso-position-horizontal-relative:page;mso-position-vertical:absolute;mso-position-vertical-relative:page;mso-width-percent:0;mso-height-percent:0;mso-width-relative:page;mso-height-relative:page;v-text-anchor:top" o:gfxdata="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" fillcolor="#00b0f0 [3204]" stroked="f">
+              <v:rect w14:anchorId="21723EA4" id="Rectangle 6" o:spid="_x0000_s1026" alt="Title: Colored background" style="position:absolute;margin-left:-18pt;margin-top:36pt;width:630pt;height:54pt;z-index:-251658240;visibility:visible;mso-wrap-style:square;mso-width-percent:0;mso-height-percent:0;mso-wrap-distance-left:9pt;mso-wrap-distance-top:0;mso-wrap-distance-right:9pt;mso-wrap-distance-bottom:0;mso-position-horizontal:absolute;mso-position-horizontal-relative:page;mso-position-vertical:absolute;mso-position-vertical-relative:page;mso-width-percent:0;mso-height-percent:0;mso-width-relative:page;mso-height-relative:page;v-text-anchor:top" o:gfxdata="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" fillcolor="#00b0f0 [3204]" stroked="f">
                 <v:textbox inset=",7.2pt,,7.2pt"/>
                 <w10:wrap anchorx="page" anchory="page"/>
                 <w10:anchorlock/>
@@ -1014,7 +1014,7 @@
               <w:sdtContent>
                 <w:r>
                   <w:rPr>
-                    <w:rFonts w:ascii="MS Gothic" w:eastAsia="MS Gothic" w:hint="eastAsia"/>
+                    <w:rFonts w:ascii="MS Gothic" w:eastAsia="MS Gothic" w:hAnsi="MS Gothic" w:hint="eastAsia"/>
                   </w:rPr>
                   <w:t>☐</w:t>
                 </w:r>
@@ -1027,6 +1027,226 @@
               <w:t>Constructors</w:t>
             </w:r>
           </w:p>
+        </w:tc>
+        <w:tc>
+          <w:tcPr>
+            <w:tcW w:w="5028" w:type="dxa"/>
+          </w:tcPr>
+          <w:p/>
+        </w:tc>
+      </w:tr>
+      <w:tr>
+        <w:tc>
+          <w:tcPr>
+            <w:tcW w:w="5052" w:type="dxa"/>
+          </w:tcPr>
+          <w:p>
+            <w:sdt>
+              <w:sdtPr>
+                <w:id w:val="679468991"/>
+                <w14:checkbox>
+                  <w14:checked w14:val="0"/>
+                  <w14:checkedState w14:val="2612" w14:font="MS Gothic"/>
+                  <w14:uncheckedState w14:val="2610" w14:font="MS Gothic"/>
+                </w14:checkbox>
+              </w:sdtPr>
+              <w:sdtContent>
+                <w:r>
+                  <w:rPr>
+                    <w:rFonts w:ascii="MS Gothic" w:eastAsia="MS Gothic" w:hAnsi="MS Gothic" w:hint="eastAsia"/>
+                  </w:rPr>
+                  <w:t>☐</w:t>
+                </w:r>
+              </w:sdtContent>
+            </w:sdt>
+            <w:r>
+              <w:t xml:space="preserve"> Readability</w:t>
+            </w:r>
+          </w:p>
+        </w:tc>
+        <w:tc>
+          <w:tcPr>
+            <w:tcW w:w="5028" w:type="dxa"/>
+          </w:tcPr>
+          <w:p/>
+        </w:tc>
+      </w:tr>
+      <w:tr>
+        <w:tc>
+          <w:tcPr>
+            <w:tcW w:w="5052" w:type="dxa"/>
+          </w:tcPr>
+          <w:p>
+            <w:sdt>
+              <w:sdtPr>
+                <w:id w:val="-1112288221"/>
+                <w14:checkbox>
+                  <w14:checked w14:val="0"/>
+                  <w14:checkedState w14:val="2612" w14:font="MS Gothic"/>
+                  <w14:uncheckedState w14:val="2610" w14:font="MS Gothic"/>
+                </w14:checkbox>
+              </w:sdtPr>
+              <w:sdtContent>
+                <w:r>
+                  <w:rPr>
+                    <w:rFonts w:ascii="MS Gothic" w:eastAsia="MS Gothic" w:hAnsi="MS Gothic" w:hint="eastAsia"/>
+                  </w:rPr>
+                  <w:t>☐</w:t>
+                </w:r>
+              </w:sdtContent>
+            </w:sdt>
+            <w:r>
+              <w:t>JUnit Testing</w:t>
+            </w:r>
+          </w:p>
+        </w:tc>
+        <w:tc>
+          <w:tcPr>
+            <w:tcW w:w="5028" w:type="dxa"/>
+          </w:tcPr>
+          <w:p/>
+        </w:tc>
+      </w:tr>
+      <w:tr>
+        <w:tc>
+          <w:tcPr>
+            <w:tcW w:w="5052" w:type="dxa"/>
+          </w:tcPr>
+          <w:p>
+            <w:sdt>
+              <w:sdtPr>
+                <w:id w:val="1468464186"/>
+                <w14:checkbox>
+                  <w14:checked w14:val="0"/>
+                  <w14:checkedState w14:val="2612" w14:font="MS Gothic"/>
+                  <w14:uncheckedState w14:val="2610" w14:font="MS Gothic"/>
+                </w14:checkbox>
+              </w:sdtPr>
+              <w:sdtContent>
+                <w:r>
+                  <w:rPr>
+                    <w:rFonts w:ascii="MS Gothic" w:eastAsia="MS Gothic" w:hAnsi="MS Gothic" w:hint="eastAsia"/>
+                  </w:rPr>
+                  <w:t>☐</w:t>
+                </w:r>
+              </w:sdtContent>
+            </w:sdt>
+            <w:r>
+              <w:t xml:space="preserve"> Code Coverage</w:t>
+            </w:r>
+          </w:p>
+        </w:tc>
+        <w:tc>
+          <w:tcPr>
+            <w:tcW w:w="5028" w:type="dxa"/>
+          </w:tcPr>
+          <w:p/>
+        </w:tc>
+      </w:tr>
+      <w:tr>
+        <w:tc>
+          <w:tcPr>
+            <w:tcW w:w="5052" w:type="dxa"/>
+          </w:tcPr>
+          <w:p/>
+        </w:tc>
+        <w:tc>
+          <w:tcPr>
+            <w:tcW w:w="5028" w:type="dxa"/>
+          </w:tcPr>
+          <w:p/>
+        </w:tc>
+      </w:tr>
+      <w:tr>
+        <w:tc>
+          <w:tcPr>
+            <w:tcW w:w="5052" w:type="dxa"/>
+          </w:tcPr>
+          <w:p/>
+        </w:tc>
+        <w:tc>
+          <w:tcPr>
+            <w:tcW w:w="5028" w:type="dxa"/>
+          </w:tcPr>
+          <w:p/>
+        </w:tc>
+      </w:tr>
+      <w:tr>
+        <w:tc>
+          <w:tcPr>
+            <w:tcW w:w="5052" w:type="dxa"/>
+          </w:tcPr>
+          <w:p/>
+        </w:tc>
+        <w:tc>
+          <w:tcPr>
+            <w:tcW w:w="5028" w:type="dxa"/>
+          </w:tcPr>
+          <w:p/>
+        </w:tc>
+      </w:tr>
+      <w:tr>
+        <w:tc>
+          <w:tcPr>
+            <w:tcW w:w="5052" w:type="dxa"/>
+          </w:tcPr>
+          <w:p/>
+        </w:tc>
+        <w:tc>
+          <w:tcPr>
+            <w:tcW w:w="5028" w:type="dxa"/>
+          </w:tcPr>
+          <w:p/>
+        </w:tc>
+      </w:tr>
+      <w:tr>
+        <w:tc>
+          <w:tcPr>
+            <w:tcW w:w="5052" w:type="dxa"/>
+          </w:tcPr>
+          <w:p/>
+        </w:tc>
+        <w:tc>
+          <w:tcPr>
+            <w:tcW w:w="5028" w:type="dxa"/>
+          </w:tcPr>
+          <w:p/>
+        </w:tc>
+      </w:tr>
+      <w:tr>
+        <w:tc>
+          <w:tcPr>
+            <w:tcW w:w="5052" w:type="dxa"/>
+          </w:tcPr>
+          <w:p/>
+        </w:tc>
+        <w:tc>
+          <w:tcPr>
+            <w:tcW w:w="5028" w:type="dxa"/>
+          </w:tcPr>
+          <w:p/>
+        </w:tc>
+      </w:tr>
+      <w:tr>
+        <w:tc>
+          <w:tcPr>
+            <w:tcW w:w="5052" w:type="dxa"/>
+          </w:tcPr>
+          <w:p/>
+        </w:tc>
+        <w:tc>
+          <w:tcPr>
+            <w:tcW w:w="5028" w:type="dxa"/>
+          </w:tcPr>
+          <w:p/>
+        </w:tc>
+      </w:tr>
+      <w:tr>
+        <w:tc>
+          <w:tcPr>
+            <w:tcW w:w="5052" w:type="dxa"/>
+          </w:tcPr>
+          <w:p/>
         </w:tc>
         <w:tc>
           <w:tcPr>
@@ -1241,7 +1461,7 @@
         </mc:Choice>
         <mc:Fallback>
           <w:pict>
-            <v:group w14:anchorId="6B8CBA7C" id="Group 16" o:spid="_x0000_s1026" alt="Title: Page border" style="position:absolute;margin-left:0;margin-top:748.45pt;width:7in;height:26.1pt;z-index:-251656192;mso-position-vertical-relative:page;mso-height-relative:margin" coordsize="64008,3302" o:gfxdata="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">
+            <v:group w14:anchorId="69B25E6B" id="Group 16" o:spid="_x0000_s1026" alt="Title: Page border" style="position:absolute;margin-left:0;margin-top:748.45pt;width:7in;height:26.1pt;z-index:-251656192;mso-position-vertical-relative:page;mso-height-relative:margin" coordsize="64008,3302" o:gfxdata="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">
               <v:line id="Line 2" o:spid="_x0000_s1027" style="position:absolute;visibility:visible;mso-wrap-style:square" from="0,1619" to="64008,1619" o:connectortype="straight" o:gfxdata="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" strokecolor="#00b0f0 [3204]" strokeweight="1pt">
                 <v:shadow opacity="22938f" offset="0"/>
               </v:line>
@@ -2292,8 +2512,8 @@
     <w:compatSetting w:name="useWord2013TrackBottomHyphenation" w:uri="http://schemas.microsoft.com/office/word" w:val="0"/>
   </w:compat>
   <w:rsids>
-    <w:rsidRoot w:val="00AF11FE"/>
-    <w:rsid w:val="00AF11FE"/>
+    <w:rsidRoot w:val="00A36266"/>
+    <w:rsid w:val="00A36266"/>
   </w:rsids>
   <m:mathPr>
     <m:mathFont m:val="Cambria Math"/>

</xml_diff>